<commit_message>
Changes by 'e5frog' - SMT version, updated THT version.
</commit_message>
<xml_diff>
--- a/JSchoenfeld-TTL-Version/documentation.docx
+++ b/JSchoenfeld-TTL-Version/documentation.docx
@@ -211,7 +211,41 @@
         <w:rPr>
           <w:lang w:val="en-US"/>
         </w:rPr>
-        <w:t>created a first PCB layout for Jens’ schematics and handed them over to me (Marko Oette).</w:t>
+        <w:t xml:space="preserve">created a first PCB layout for Jens’ schematics and handed them over to me (Marko </w:t>
+      </w:r>
+      <w:proofErr w:type="spellStart"/>
+      <w:r>
+        <w:rPr>
+          <w:lang w:val="en-US"/>
+        </w:rPr>
+        <w:t>Oette</w:t>
+      </w:r>
+      <w:proofErr w:type="spellEnd"/>
+      <w:r>
+        <w:rPr>
+          <w:lang w:val="en-US"/>
+        </w:rPr>
+        <w:t>).</w:t>
+      </w:r>
+      <w:r>
+        <w:rPr>
+          <w:lang w:val="en-US"/>
+        </w:rPr>
+        <w:t xml:space="preserve"> User ‘e5frog’ from Commodore Amiga Group on </w:t>
+      </w:r>
+      <w:proofErr w:type="spellStart"/>
+      <w:r>
+        <w:rPr>
+          <w:lang w:val="en-US"/>
+        </w:rPr>
+        <w:t>Facebook</w:t>
+      </w:r>
+      <w:proofErr w:type="spellEnd"/>
+      <w:r>
+        <w:rPr>
+          <w:lang w:val="en-US"/>
+        </w:rPr>
+        <w:t xml:space="preserve"> did some nice changes to optimize the board layout.</w:t>
       </w:r>
     </w:p>
     <w:p>
@@ -1558,7 +1592,31 @@
         <w:rPr>
           <w:lang w:val="en-US"/>
         </w:rPr>
-        <w:t>The boot selector sits between the original ‘Even CIA’ and the mainboard. You will have to install it in the Even CIA’s socket. The CIA Chip goes into the boot selector.</w:t>
+        <w:t xml:space="preserve">The boot selector sits between the original ‘Even CIA’ </w:t>
+      </w:r>
+      <w:r>
+        <w:rPr>
+          <w:lang w:val="en-US"/>
+        </w:rPr>
+        <w:t xml:space="preserve">(A2000: U301, A500: U8) </w:t>
+      </w:r>
+      <w:r>
+        <w:rPr>
+          <w:lang w:val="en-US"/>
+        </w:rPr>
+        <w:t>and the main</w:t>
+      </w:r>
+      <w:r>
+        <w:rPr>
+          <w:lang w:val="en-US"/>
+        </w:rPr>
+        <w:t xml:space="preserve"> </w:t>
+      </w:r>
+      <w:r>
+        <w:rPr>
+          <w:lang w:val="en-US"/>
+        </w:rPr>
+        <w:t>board. You will have to install it in the Even CIA’s socket. The CIA Chip goes into the boot selector.</w:t>
       </w:r>
     </w:p>
     <w:p>
@@ -1632,7 +1690,7 @@
           <w:lang w:val="en-US"/>
         </w:rPr>
         <w:pict>
-          <v:rect id="_x0000_s1108" style="width:199.1pt;height:141.1pt;mso-position-horizontal-relative:char;mso-position-vertical-relative:line">
+          <v:rect id="_x0000_s1108" style="width:199.1pt;height:141.1pt;mso-left-percent:-10001;mso-top-percent:-10001;mso-position-horizontal:absolute;mso-position-horizontal-relative:char;mso-position-vertical:absolute;mso-position-vertical-relative:line;mso-left-percent:-10001;mso-top-percent:-10001">
             <w10:wrap type="none"/>
             <w10:anchorlock/>
           </v:rect>
@@ -1672,7 +1730,7 @@
           <w:lang w:val="en-US"/>
         </w:rPr>
         <w:pict>
-          <v:rect id="_x0000_s1107" style="width:199.1pt;height:141.1pt;mso-position-horizontal-relative:char;mso-position-vertical-relative:line">
+          <v:rect id="_x0000_s1107" style="width:199.1pt;height:141.1pt;mso-left-percent:-10001;mso-top-percent:-10001;mso-position-horizontal:absolute;mso-position-horizontal-relative:char;mso-position-vertical:absolute;mso-position-vertical-relative:line;mso-left-percent:-10001;mso-top-percent:-10001">
             <w10:wrap type="none"/>
             <w10:anchorlock/>
           </v:rect>
@@ -1808,13 +1866,8 @@
         </w:rPr>
       </w:pPr>
       <w:r>
-        <w:rPr>
-          <w:lang w:val="en-US"/>
-        </w:rPr>
-      </w:r>
-      <w:r>
         <w:pict>
-          <v:rect id="_x0000_s1106" style="width:199.1pt;height:141.1pt;mso-position-horizontal-relative:char;mso-position-vertical-relative:line">
+          <v:rect id="_x0000_s1106" style="width:199.1pt;height:141.1pt;mso-left-percent:-10001;mso-top-percent:-10001;mso-position-horizontal:absolute;mso-position-horizontal-relative:char;mso-position-vertical:absolute;mso-position-vertical-relative:line;mso-left-percent:-10001;mso-top-percent:-10001">
             <w10:wrap type="none"/>
             <w10:anchorlock/>
           </v:rect>
@@ -1917,7 +1970,7 @@
           <w:lang w:val="en-US"/>
         </w:rPr>
         <w:pict>
-          <v:rect id="_x0000_s1105" style="width:199.1pt;height:141.1pt;mso-position-horizontal-relative:char;mso-position-vertical-relative:line">
+          <v:rect id="_x0000_s1105" style="width:199.1pt;height:141.1pt;mso-left-percent:-10001;mso-top-percent:-10001;mso-position-horizontal:absolute;mso-position-horizontal-relative:char;mso-position-vertical:absolute;mso-position-vertical-relative:line;mso-left-percent:-10001;mso-top-percent:-10001">
             <w10:wrap type="none"/>
             <w10:anchorlock/>
           </v:rect>
@@ -2314,7 +2367,7 @@
           <w:lang w:val="en-US"/>
         </w:rPr>
         <w:pict>
-          <v:rect id="_x0000_s1104" style="width:199.1pt;height:141.1pt;mso-position-horizontal-relative:char;mso-position-vertical-relative:line">
+          <v:rect id="_x0000_s1104" style="width:199.1pt;height:141.1pt;mso-left-percent:-10001;mso-top-percent:-10001;mso-position-horizontal:absolute;mso-position-horizontal-relative:char;mso-position-vertical:absolute;mso-position-vertical-relative:line;mso-left-percent:-10001;mso-top-percent:-10001">
             <w10:wrap type="none"/>
             <w10:anchorlock/>
           </v:rect>
@@ -2429,7 +2482,7 @@
           <w:lang w:val="en-US"/>
         </w:rPr>
         <w:pict>
-          <v:rect id="_x0000_s1103" style="width:199.1pt;height:141.1pt;mso-position-horizontal-relative:char;mso-position-vertical-relative:line">
+          <v:rect id="_x0000_s1103" style="width:199.1pt;height:141.1pt;mso-left-percent:-10001;mso-top-percent:-10001;mso-position-horizontal:absolute;mso-position-horizontal-relative:char;mso-position-vertical:absolute;mso-position-vertical-relative:line;mso-left-percent:-10001;mso-top-percent:-10001">
             <w10:wrap type="none"/>
             <w10:anchorlock/>
           </v:rect>
@@ -2482,7 +2535,7 @@
           <w:lang w:val="en-US"/>
         </w:rPr>
         <w:pict>
-          <v:rect id="_x0000_s1102" style="width:199.1pt;height:141.1pt;mso-position-horizontal-relative:char;mso-position-vertical-relative:line">
+          <v:rect id="_x0000_s1102" style="width:199.1pt;height:141.1pt;mso-left-percent:-10001;mso-top-percent:-10001;mso-position-horizontal:absolute;mso-position-horizontal-relative:char;mso-position-vertical:absolute;mso-position-vertical-relative:line;mso-left-percent:-10001;mso-top-percent:-10001">
             <w10:wrap type="none"/>
             <w10:anchorlock/>
           </v:rect>
@@ -2535,7 +2588,7 @@
           <w:lang w:val="en-US"/>
         </w:rPr>
         <w:pict>
-          <v:rect id="_x0000_s1101" style="width:199.1pt;height:141.1pt;mso-position-horizontal-relative:char;mso-position-vertical-relative:line">
+          <v:rect id="_x0000_s1101" style="width:199.1pt;height:141.1pt;mso-left-percent:-10001;mso-top-percent:-10001;mso-position-horizontal:absolute;mso-position-horizontal-relative:char;mso-position-vertical:absolute;mso-position-vertical-relative:line;mso-left-percent:-10001;mso-top-percent:-10001">
             <w10:wrap type="none"/>
             <w10:anchorlock/>
           </v:rect>
@@ -2588,7 +2641,7 @@
           <w:lang w:val="en-US"/>
         </w:rPr>
         <w:pict>
-          <v:rect id="_x0000_s1100" style="width:199.1pt;height:141.1pt;mso-position-horizontal-relative:char;mso-position-vertical-relative:line">
+          <v:rect id="_x0000_s1100" style="width:199.1pt;height:141.1pt;mso-left-percent:-10001;mso-top-percent:-10001;mso-position-horizontal:absolute;mso-position-horizontal-relative:char;mso-position-vertical:absolute;mso-position-vertical-relative:line;mso-left-percent:-10001;mso-top-percent:-10001">
             <w10:wrap type="none"/>
             <w10:anchorlock/>
           </v:rect>

</xml_diff>